<commit_message>
updating the background doc somewhat (but still more updates needed)
</commit_message>
<xml_diff>
--- a/docs/azure-shortcuts.docx
+++ b/docs/azure-shortcuts.docx
@@ -310,7 +310,7 @@
     </w:p>
     <w:p>
       <w:r>
-        <w:t>The design approach is largely inspired by (but not necessarily strictly adhering to):</w:t>
+        <w:t>The design approach is largely inspired by:</w:t>
       </w:r>
     </w:p>
     <w:p>
@@ -431,7 +431,13 @@
         <w:t xml:space="preserve"> to be roug</w:t>
       </w:r>
       <w:r>
-        <w:t xml:space="preserve">hly following these patterns </w:t>
+        <w:t xml:space="preserve">hly following </w:t>
+      </w:r>
+      <w:r>
+        <w:t xml:space="preserve">some variant of </w:t>
+      </w:r>
+      <w:r>
+        <w:t xml:space="preserve">these patterns </w:t>
       </w:r>
       <w:r>
         <w:t>as well</w:t>
@@ -598,7 +604,11 @@
         <w:t>AWS</w:t>
       </w:r>
       <w:r>
-        <w:t xml:space="preserve"> SDK for Java</w:t>
+        <w:t xml:space="preserve"> SDK for </w:t>
+      </w:r>
+      <w:r>
+        <w:lastRenderedPageBreak/>
+        <w:t>Java</w:t>
       </w:r>
       <w:r>
         <w:t xml:space="preserve"> and the </w:t>
@@ -682,7 +692,6 @@
           </w:tcPr>
           <w:p>
             <w:r>
-              <w:lastRenderedPageBreak/>
               <w:t>Current Azure SDK</w:t>
             </w:r>
           </w:p>
@@ -5313,6 +5322,7 @@
                 <w:sz w:val="10"/>
                 <w:szCs w:val="16"/>
               </w:rPr>
+              <w:lastRenderedPageBreak/>
               <w:t>vmCreateParams</w:t>
             </w:r>
             <w:r>
@@ -5525,6 +5535,7 @@
                 <w:sz w:val="10"/>
                 <w:szCs w:val="8"/>
               </w:rPr>
+              <w:lastRenderedPageBreak/>
               <w:t>// Get authenticated client</w:t>
             </w:r>
           </w:p>
@@ -8106,7 +8117,6 @@
         <w:pStyle w:val="Heading1"/>
       </w:pPr>
       <w:r>
-        <w:lastRenderedPageBreak/>
         <w:t>Design pattern details</w:t>
       </w:r>
     </w:p>
@@ -8478,11 +8488,6 @@
       </w:r>
       <w:r>
         <w:t>newer Azure authentication methods should naturally be supported as well, such as certificates and AD tokens, just as different constructors.</w:t>
-      </w:r>
-    </w:p>
-    <w:p>
-      <w:r>
-        <w:t>The client object, once created, should be immutable.</w:t>
       </w:r>
     </w:p>
     <w:p>
@@ -8733,7 +8738,7 @@
           </w:tcPr>
           <w:p>
             <w:r>
-              <w:t>Role endpoints</w:t>
+              <w:t>Subnets of a network</w:t>
             </w:r>
           </w:p>
         </w:tc>
@@ -8761,11 +8766,7 @@
           <w:tcPr>
             <w:tcW w:w="2394" w:type="dxa"/>
           </w:tcPr>
-          <w:p>
-            <w:r>
-              <w:t>Subnets of a network</w:t>
-            </w:r>
-          </w:p>
+          <w:p/>
         </w:tc>
       </w:tr>
       <w:tr>
@@ -8775,6 +8776,7 @@
           </w:tcPr>
           <w:p>
             <w:r>
+              <w:lastRenderedPageBreak/>
               <w:t xml:space="preserve">Etc… </w:t>
             </w:r>
             <w:r>
@@ -8813,7 +8815,6 @@
     </w:p>
     <w:p>
       <w:r>
-        <w:lastRenderedPageBreak/>
         <w:t>Although some of the principles discussed here may or may not apply to objects that are not top level</w:t>
       </w:r>
       <w:r>
@@ -8890,6 +8891,7 @@
         <w:t xml:space="preserve"> </w:t>
       </w:r>
       <w:proofErr w:type="spellStart"/>
+      <w:proofErr w:type="gramStart"/>
       <w:r>
         <w:rPr>
           <w:rFonts w:ascii="Consolas" w:hAnsi="Consolas" w:cs="Consolas"/>
@@ -8905,40 +8907,25 @@
       </w:r>
       <w:proofErr w:type="spellEnd"/>
       <w:r>
+        <w:rPr>
+          <w:rFonts w:ascii="Consolas" w:hAnsi="Consolas" w:cs="Consolas"/>
+          <w:b/>
+        </w:rPr>
+        <w:t>(</w:t>
+      </w:r>
+      <w:proofErr w:type="gramEnd"/>
+      <w:r>
+        <w:rPr>
+          <w:rFonts w:ascii="Consolas" w:hAnsi="Consolas" w:cs="Consolas"/>
+          <w:b/>
+        </w:rPr>
+        <w:t>)</w:t>
+      </w:r>
+      <w:r>
         <w:t>.</w:t>
       </w:r>
       <w:r>
-        <w:t xml:space="preserve"> </w:t>
-      </w:r>
-      <w:r>
-        <w:t>(</w:t>
-      </w:r>
-      <w:r>
-        <w:rPr>
-          <w:i/>
-        </w:rPr>
-        <w:t>Side note</w:t>
-      </w:r>
-      <w:r>
-        <w:t xml:space="preserve">: since the client object is immutable, they could be exposed as </w:t>
-      </w:r>
-      <w:r>
-        <w:rPr>
-          <w:i/>
-        </w:rPr>
-        <w:t>final fields</w:t>
-      </w:r>
-      <w:r>
-        <w:rPr>
-          <w:i/>
-        </w:rPr>
-        <w:t xml:space="preserve"> </w:t>
-      </w:r>
-      <w:r>
-        <w:t>in Java</w:t>
-      </w:r>
-      <w:r>
-        <w:t>, rather than methods, to reduce needless verbosity). Other examples:</w:t>
+        <w:t>Other examples:</w:t>
       </w:r>
     </w:p>
     <w:p>
@@ -8962,10 +8949,10 @@
         <w:tblLook w:val="04A0" w:firstRow="1" w:lastRow="0" w:firstColumn="1" w:lastColumn="0" w:noHBand="0" w:noVBand="1"/>
       </w:tblPr>
       <w:tblGrid>
-        <w:gridCol w:w="2515"/>
-        <w:gridCol w:w="2757"/>
-        <w:gridCol w:w="1910"/>
-        <w:gridCol w:w="2757"/>
+        <w:gridCol w:w="2365"/>
+        <w:gridCol w:w="2999"/>
+        <w:gridCol w:w="2336"/>
+        <w:gridCol w:w="1876"/>
       </w:tblGrid>
       <w:tr>
         <w:tc>
@@ -8999,6 +8986,13 @@
               <w:t>regions</w:t>
             </w:r>
             <w:proofErr w:type="spellEnd"/>
+            <w:r>
+              <w:rPr>
+                <w:rFonts w:ascii="Consolas" w:hAnsi="Consolas" w:cs="Consolas"/>
+                <w:b/>
+              </w:rPr>
+              <w:t>()</w:t>
+            </w:r>
           </w:p>
         </w:tc>
         <w:tc>
@@ -9032,6 +9026,13 @@
               <w:t>virtualMachines</w:t>
             </w:r>
             <w:proofErr w:type="spellEnd"/>
+            <w:r>
+              <w:rPr>
+                <w:rFonts w:ascii="Consolas" w:hAnsi="Consolas" w:cs="Consolas"/>
+                <w:b/>
+              </w:rPr>
+              <w:t>()</w:t>
+            </w:r>
           </w:p>
         </w:tc>
         <w:tc>
@@ -9062,9 +9063,23 @@
                 <w:rFonts w:ascii="Consolas" w:hAnsi="Consolas" w:cs="Consolas"/>
                 <w:b/>
               </w:rPr>
-              <w:t>osImages</w:t>
+              <w:t>i</w:t>
+            </w:r>
+            <w:r>
+              <w:rPr>
+                <w:rFonts w:ascii="Consolas" w:hAnsi="Consolas" w:cs="Consolas"/>
+                <w:b/>
+              </w:rPr>
+              <w:t>mages</w:t>
             </w:r>
             <w:proofErr w:type="spellEnd"/>
+            <w:r>
+              <w:rPr>
+                <w:rFonts w:ascii="Consolas" w:hAnsi="Consolas" w:cs="Consolas"/>
+                <w:b/>
+              </w:rPr>
+              <w:t>()</w:t>
+            </w:r>
           </w:p>
         </w:tc>
         <w:tc>
@@ -9077,27 +9092,6 @@
                 <w:rFonts w:ascii="Consolas" w:hAnsi="Consolas" w:cs="Consolas"/>
               </w:rPr>
             </w:pPr>
-            <w:proofErr w:type="spellStart"/>
-            <w:r>
-              <w:rPr>
-                <w:rFonts w:ascii="Consolas" w:hAnsi="Consolas" w:cs="Consolas"/>
-              </w:rPr>
-              <w:t>a</w:t>
-            </w:r>
-            <w:r>
-              <w:rPr>
-                <w:rFonts w:ascii="Consolas" w:hAnsi="Consolas" w:cs="Consolas"/>
-              </w:rPr>
-              <w:t>zure.</w:t>
-            </w:r>
-            <w:r>
-              <w:rPr>
-                <w:rFonts w:ascii="Consolas" w:hAnsi="Consolas" w:cs="Consolas"/>
-                <w:b/>
-              </w:rPr>
-              <w:t>vmImages</w:t>
-            </w:r>
-            <w:proofErr w:type="spellEnd"/>
           </w:p>
         </w:tc>
       </w:tr>
@@ -9130,9 +9124,16 @@
                 <w:rFonts w:ascii="Consolas" w:hAnsi="Consolas" w:cs="Consolas"/>
                 <w:b/>
               </w:rPr>
-              <w:t>cloudServices</w:t>
+              <w:t>publicIPs</w:t>
             </w:r>
             <w:proofErr w:type="spellEnd"/>
+            <w:r>
+              <w:rPr>
+                <w:rFonts w:ascii="Consolas" w:hAnsi="Consolas" w:cs="Consolas"/>
+                <w:b/>
+              </w:rPr>
+              <w:t>()</w:t>
+            </w:r>
           </w:p>
         </w:tc>
         <w:tc>
@@ -9166,6 +9167,13 @@
               <w:t>sizes</w:t>
             </w:r>
             <w:proofErr w:type="spellEnd"/>
+            <w:r>
+              <w:rPr>
+                <w:rFonts w:ascii="Consolas" w:hAnsi="Consolas" w:cs="Consolas"/>
+                <w:b/>
+              </w:rPr>
+              <w:t>()</w:t>
+            </w:r>
           </w:p>
         </w:tc>
         <w:tc>
@@ -9199,6 +9207,13 @@
               <w:t>networks</w:t>
             </w:r>
             <w:proofErr w:type="spellEnd"/>
+            <w:r>
+              <w:rPr>
+                <w:rFonts w:ascii="Consolas" w:hAnsi="Consolas" w:cs="Consolas"/>
+                <w:b/>
+              </w:rPr>
+              <w:t>()</w:t>
+            </w:r>
           </w:p>
         </w:tc>
         <w:tc>
@@ -9211,27 +9226,6 @@
                 <w:rFonts w:ascii="Consolas" w:hAnsi="Consolas" w:cs="Consolas"/>
               </w:rPr>
             </w:pPr>
-            <w:proofErr w:type="spellStart"/>
-            <w:r>
-              <w:rPr>
-                <w:rFonts w:ascii="Consolas" w:hAnsi="Consolas" w:cs="Consolas"/>
-              </w:rPr>
-              <w:t>a</w:t>
-            </w:r>
-            <w:r>
-              <w:rPr>
-                <w:rFonts w:ascii="Consolas" w:hAnsi="Consolas" w:cs="Consolas"/>
-              </w:rPr>
-              <w:t>zure.</w:t>
-            </w:r>
-            <w:r>
-              <w:rPr>
-                <w:rFonts w:ascii="Consolas" w:hAnsi="Consolas" w:cs="Consolas"/>
-                <w:b/>
-              </w:rPr>
-              <w:t>storageAccounts</w:t>
-            </w:r>
-            <w:proofErr w:type="spellEnd"/>
           </w:p>
         </w:tc>
       </w:tr>
@@ -9325,7 +9319,110 @@
         <w:rPr>
           <w:rFonts w:ascii="Consolas" w:hAnsi="Consolas" w:cs="Consolas"/>
         </w:rPr>
-        <w:t>get(String name)</w:t>
+        <w:t xml:space="preserve">get(String </w:t>
+      </w:r>
+      <w:proofErr w:type="spellStart"/>
+      <w:r>
+        <w:rPr>
+          <w:rFonts w:ascii="Consolas" w:hAnsi="Consolas" w:cs="Consolas"/>
+        </w:rPr>
+        <w:t>resourceID</w:t>
+      </w:r>
+      <w:proofErr w:type="spellEnd"/>
+      <w:r>
+        <w:rPr>
+          <w:rFonts w:ascii="Consolas" w:hAnsi="Consolas" w:cs="Consolas"/>
+        </w:rPr>
+        <w:t>)</w:t>
+      </w:r>
+    </w:p>
+    <w:p>
+      <w:pPr>
+        <w:pStyle w:val="NoSpacing"/>
+        <w:numPr>
+          <w:ilvl w:val="0"/>
+          <w:numId w:val="25"/>
+        </w:numPr>
+        <w:rPr>
+          <w:rFonts w:ascii="Consolas" w:hAnsi="Consolas" w:cs="Consolas"/>
+        </w:rPr>
+      </w:pPr>
+      <w:r>
+        <w:rPr>
+          <w:rFonts w:ascii="Consolas" w:hAnsi="Consolas" w:cs="Consolas"/>
+        </w:rPr>
+        <w:t xml:space="preserve">get(String </w:t>
+      </w:r>
+      <w:proofErr w:type="spellStart"/>
+      <w:r>
+        <w:rPr>
+          <w:rFonts w:ascii="Consolas" w:hAnsi="Consolas" w:cs="Consolas"/>
+        </w:rPr>
+        <w:t>groupName</w:t>
+      </w:r>
+      <w:proofErr w:type="spellEnd"/>
+      <w:r>
+        <w:rPr>
+          <w:rFonts w:ascii="Consolas" w:hAnsi="Consolas" w:cs="Consolas"/>
+        </w:rPr>
+        <w:t xml:space="preserve">, </w:t>
+      </w:r>
+      <w:proofErr w:type="spellStart"/>
+      <w:r>
+        <w:rPr>
+          <w:rFonts w:ascii="Consolas" w:hAnsi="Consolas" w:cs="Consolas"/>
+        </w:rPr>
+        <w:t>resourceName</w:t>
+      </w:r>
+      <w:proofErr w:type="spellEnd"/>
+      <w:r>
+        <w:rPr>
+          <w:rFonts w:ascii="Consolas" w:hAnsi="Consolas" w:cs="Consolas"/>
+        </w:rPr>
+        <w:t>)</w:t>
+      </w:r>
+    </w:p>
+    <w:p>
+      <w:pPr>
+        <w:pStyle w:val="NoSpacing"/>
+      </w:pPr>
+    </w:p>
+    <w:p>
+      <w:pPr>
+        <w:pStyle w:val="NoSpacing"/>
+      </w:pPr>
+      <w:r>
+        <w:t>Some variants of the two may be needed, for example listing some entities requires a region to be specified today:</w:t>
+      </w:r>
+    </w:p>
+    <w:p>
+      <w:pPr>
+        <w:pStyle w:val="NoSpacing"/>
+        <w:numPr>
+          <w:ilvl w:val="0"/>
+          <w:numId w:val="25"/>
+        </w:numPr>
+        <w:rPr>
+          <w:rFonts w:ascii="Consolas" w:hAnsi="Consolas" w:cs="Consolas"/>
+        </w:rPr>
+      </w:pPr>
+      <w:r>
+        <w:rPr>
+          <w:rFonts w:ascii="Consolas" w:hAnsi="Consolas" w:cs="Consolas"/>
+        </w:rPr>
+        <w:t>list(</w:t>
+      </w:r>
+      <w:r>
+        <w:rPr>
+          <w:rFonts w:ascii="Consolas" w:hAnsi="Consolas" w:cs="Consolas"/>
+        </w:rPr>
+        <w:t>Region region</w:t>
+      </w:r>
+      <w:r>
+        <w:rPr>
+          <w:rFonts w:ascii="Consolas" w:hAnsi="Consolas" w:cs="Consolas"/>
+        </w:rPr>
+        <w:t>)</w:t>
       </w:r>
     </w:p>
     <w:p>
@@ -9483,7 +9580,13 @@
         <w:rPr>
           <w:rFonts w:ascii="Consolas" w:hAnsi="Consolas" w:cs="Consolas"/>
         </w:rPr>
-        <w:t>Updatable</w:t>
+        <w:t>Updat</w:t>
+      </w:r>
+      <w:r>
+        <w:rPr>
+          <w:rFonts w:ascii="Consolas" w:hAnsi="Consolas" w:cs="Consolas"/>
+        </w:rPr>
+        <w:t>e</w:t>
       </w:r>
       <w:r>
         <w:t xml:space="preserve"> sets of interfaces, each eventually also exposing a </w:t>
@@ -9501,15 +9604,13 @@
         <w:t xml:space="preserve">method </w:t>
       </w:r>
       <w:r>
-        <w:t xml:space="preserve">(for </w:t>
-      </w:r>
-      <w:proofErr w:type="spellStart"/>
-      <w:r>
-        <w:t>Definiton</w:t>
-      </w:r>
-      <w:proofErr w:type="spellEnd"/>
-      <w:r>
-        <w:t xml:space="preserve">) or </w:t>
+        <w:t>(for Definit</w:t>
+      </w:r>
+      <w:r>
+        <w:t>i</w:t>
+      </w:r>
+      <w:r>
+        <w:t xml:space="preserve">on) or </w:t>
       </w:r>
       <w:r>
         <w:rPr>
@@ -9521,7 +9622,7 @@
         <w:t xml:space="preserve"> (for Upda</w:t>
       </w:r>
       <w:r>
-        <w:t>table</w:t>
+        <w:t>te</w:t>
       </w:r>
       <w:r>
         <w:t xml:space="preserve">) to finalize the creation or </w:t>
@@ -9575,16 +9676,19 @@
           <w:rFonts w:ascii="Consolas" w:hAnsi="Consolas" w:cs="Consolas"/>
           <w:b/>
         </w:rPr>
-        <w:t>String</w:t>
-      </w:r>
-      <w:r>
-        <w:rPr>
-          <w:b/>
-        </w:rPr>
-        <w:t xml:space="preserve"> array</w:t>
-      </w:r>
-      <w:r>
-        <w:t xml:space="preserve"> with their unique names.</w:t>
+        <w:t xml:space="preserve">Map </w:t>
+      </w:r>
+      <w:r>
+        <w:t xml:space="preserve">of the objects representing those entities, indexed by </w:t>
+      </w:r>
+      <w:r>
+        <w:t xml:space="preserve">their unique </w:t>
+      </w:r>
+      <w:r>
+        <w:t>resource ID</w:t>
+      </w:r>
+      <w:r>
+        <w:t>.</w:t>
       </w:r>
       <w:r>
         <w:t xml:space="preserve"> [</w:t>
@@ -9599,18 +9703,16 @@
         <w:t>: these top level interfaces</w:t>
       </w:r>
       <w:r>
-        <w:t xml:space="preserve"> could additionally be </w:t>
-      </w:r>
-      <w:proofErr w:type="spellStart"/>
-      <w:r>
-        <w:t>iterable</w:t>
-      </w:r>
-      <w:proofErr w:type="spellEnd"/>
-      <w:r>
-        <w:t>, since they represent collections</w:t>
-      </w:r>
-      <w:r>
-        <w:t>, but I don’t think it’s a must</w:t>
+        <w:t xml:space="preserve"> could </w:t>
+      </w:r>
+      <w:r>
+        <w:t>themselves be Map implementations</w:t>
+      </w:r>
+      <w:r>
+        <w:t xml:space="preserve">, </w:t>
+      </w:r>
+      <w:r>
+        <w:t>but I don’t think it’s a must</w:t>
       </w:r>
       <w:r>
         <w:t>, and there are some arguments against that.</w:t>
@@ -9646,7 +9748,7 @@
         <w:rPr>
           <w:rFonts w:ascii="Consolas" w:hAnsi="Consolas" w:cs="Consolas"/>
         </w:rPr>
-        <w:t>Azure.regions.list</w:t>
+        <w:t>Azure.regions</w:t>
       </w:r>
       <w:proofErr w:type="spellEnd"/>
       <w:r>
@@ -9661,6 +9763,12 @@
           <w:rFonts w:ascii="Consolas" w:hAnsi="Consolas" w:cs="Consolas"/>
         </w:rPr>
         <w:t>)</w:t>
+      </w:r>
+      <w:r>
+        <w:rPr>
+          <w:rFonts w:ascii="Consolas" w:hAnsi="Consolas" w:cs="Consolas"/>
+        </w:rPr>
+        <w:t>.list()</w:t>
       </w:r>
       <w:r>
         <w:t xml:space="preserve"> could expose a way to list only those regions that support a given service.</w:t>
@@ -9682,8 +9790,8 @@
         <w:tblLook w:val="04A0" w:firstRow="1" w:lastRow="0" w:firstColumn="1" w:lastColumn="0" w:noHBand="0" w:noVBand="1"/>
       </w:tblPr>
       <w:tblGrid>
-        <w:gridCol w:w="2828"/>
-        <w:gridCol w:w="6748"/>
+        <w:gridCol w:w="2630"/>
+        <w:gridCol w:w="6946"/>
       </w:tblGrid>
       <w:tr>
         <w:tc>
@@ -9779,11 +9887,22 @@
               <w:rPr>
                 <w:rFonts w:ascii="Consolas" w:hAnsi="Consolas" w:cs="Consolas"/>
                 <w:noProof/>
-                <w:color w:val="000000"/>
+                <w:color w:val="0000C0"/>
                 <w:sz w:val="18"/>
                 <w:szCs w:val="20"/>
                 <w:highlight w:val="yellow"/>
               </w:rPr>
+              <w:t>()</w:t>
+            </w:r>
+            <w:r>
+              <w:rPr>
+                <w:rFonts w:ascii="Consolas" w:hAnsi="Consolas" w:cs="Consolas"/>
+                <w:noProof/>
+                <w:color w:val="000000"/>
+                <w:sz w:val="18"/>
+                <w:szCs w:val="20"/>
+                <w:highlight w:val="yellow"/>
+              </w:rPr>
               <w:t>.list()</w:t>
             </w:r>
           </w:p>
@@ -9816,6 +9935,7 @@
                 <w:sz w:val="18"/>
                 <w:szCs w:val="10"/>
               </w:rPr>
+              <w:lastRenderedPageBreak/>
               <w:t xml:space="preserve">// </w:t>
             </w:r>
             <w:r>
@@ -9869,6 +9989,17 @@
                 <w:highlight w:val="yellow"/>
               </w:rPr>
               <w:t>regions</w:t>
+            </w:r>
+            <w:r>
+              <w:rPr>
+                <w:rFonts w:ascii="Consolas" w:hAnsi="Consolas" w:cs="Consolas"/>
+                <w:noProof/>
+                <w:color w:val="0000C0"/>
+                <w:sz w:val="18"/>
+                <w:szCs w:val="20"/>
+                <w:highlight w:val="yellow"/>
+              </w:rPr>
+              <w:t>()</w:t>
             </w:r>
             <w:r>
               <w:rPr>
@@ -9924,6 +10055,7 @@
           </w:tcPr>
           <w:p>
             <w:r>
+              <w:lastRenderedPageBreak/>
               <w:t>List available OS images</w:t>
             </w:r>
           </w:p>
@@ -9973,6 +10105,17 @@
                 <w:shd w:val="clear" w:color="auto" w:fill="FFFF00"/>
               </w:rPr>
               <w:t>osImages</w:t>
+            </w:r>
+            <w:r>
+              <w:rPr>
+                <w:rFonts w:ascii="Consolas" w:hAnsi="Consolas" w:cs="Consolas"/>
+                <w:noProof/>
+                <w:color w:val="0000C0"/>
+                <w:sz w:val="18"/>
+                <w:szCs w:val="20"/>
+                <w:shd w:val="clear" w:color="auto" w:fill="FFFF00"/>
+              </w:rPr>
+              <w:t>()</w:t>
             </w:r>
             <w:r>
               <w:rPr>
@@ -10087,11 +10230,22 @@
               <w:rPr>
                 <w:rFonts w:ascii="Consolas" w:hAnsi="Consolas" w:cs="Consolas"/>
                 <w:noProof/>
-                <w:color w:val="000000"/>
+                <w:color w:val="0000C0"/>
                 <w:sz w:val="18"/>
                 <w:szCs w:val="20"/>
                 <w:shd w:val="clear" w:color="auto" w:fill="FFFF00"/>
               </w:rPr>
+              <w:t>()</w:t>
+            </w:r>
+            <w:r>
+              <w:rPr>
+                <w:rFonts w:ascii="Consolas" w:hAnsi="Consolas" w:cs="Consolas"/>
+                <w:noProof/>
+                <w:color w:val="000000"/>
+                <w:sz w:val="18"/>
+                <w:szCs w:val="20"/>
+                <w:shd w:val="clear" w:color="auto" w:fill="FFFF00"/>
+              </w:rPr>
               <w:t>.list()</w:t>
             </w:r>
           </w:p>
@@ -10177,6 +10331,17 @@
                 <w:shd w:val="clear" w:color="auto" w:fill="FFFF00"/>
               </w:rPr>
               <w:t>sizes</w:t>
+            </w:r>
+            <w:r>
+              <w:rPr>
+                <w:rFonts w:ascii="Consolas" w:hAnsi="Consolas" w:cs="Consolas"/>
+                <w:noProof/>
+                <w:color w:val="0000C0"/>
+                <w:sz w:val="18"/>
+                <w:szCs w:val="20"/>
+                <w:shd w:val="clear" w:color="auto" w:fill="FFFF00"/>
+              </w:rPr>
+              <w:t>()</w:t>
             </w:r>
             <w:r>
               <w:rPr>
@@ -10319,6 +10484,17 @@
                 <w:shd w:val="clear" w:color="auto" w:fill="FFFF00"/>
               </w:rPr>
               <w:t>sizes</w:t>
+            </w:r>
+            <w:r>
+              <w:rPr>
+                <w:rFonts w:ascii="Consolas" w:hAnsi="Consolas" w:cs="Consolas"/>
+                <w:noProof/>
+                <w:color w:val="0000C0"/>
+                <w:sz w:val="18"/>
+                <w:szCs w:val="20"/>
+                <w:shd w:val="clear" w:color="auto" w:fill="FFFF00"/>
+              </w:rPr>
+              <w:t>()</w:t>
             </w:r>
             <w:r>
               <w:rPr>
@@ -10400,7 +10576,6 @@
           </w:tcPr>
           <w:p>
             <w:r>
-              <w:lastRenderedPageBreak/>
               <w:t>List virtual networks</w:t>
             </w:r>
           </w:p>
@@ -10450,6 +10625,17 @@
                 <w:shd w:val="clear" w:color="auto" w:fill="FFFF00"/>
               </w:rPr>
               <w:t>networks</w:t>
+            </w:r>
+            <w:r>
+              <w:rPr>
+                <w:rFonts w:ascii="Consolas" w:hAnsi="Consolas" w:cs="Consolas"/>
+                <w:noProof/>
+                <w:color w:val="0000C0"/>
+                <w:sz w:val="18"/>
+                <w:szCs w:val="20"/>
+                <w:shd w:val="clear" w:color="auto" w:fill="FFFF00"/>
+              </w:rPr>
+              <w:t>()</w:t>
             </w:r>
             <w:r>
               <w:rPr>
@@ -10538,6 +10724,17 @@
               <w:rPr>
                 <w:rFonts w:ascii="Consolas" w:hAnsi="Consolas" w:cs="Consolas"/>
                 <w:noProof/>
+                <w:color w:val="0000C0"/>
+                <w:sz w:val="18"/>
+                <w:szCs w:val="20"/>
+                <w:shd w:val="clear" w:color="auto" w:fill="FFFF00"/>
+              </w:rPr>
+              <w:t>()</w:t>
+            </w:r>
+            <w:r>
+              <w:rPr>
+                <w:rFonts w:ascii="Consolas" w:hAnsi="Consolas" w:cs="Consolas"/>
+                <w:noProof/>
                 <w:color w:val="000000"/>
                 <w:sz w:val="18"/>
                 <w:szCs w:val="20"/>
@@ -10621,6 +10818,17 @@
               <w:rPr>
                 <w:rFonts w:ascii="Consolas" w:hAnsi="Consolas" w:cs="Consolas"/>
                 <w:noProof/>
+                <w:color w:val="0000C0"/>
+                <w:sz w:val="18"/>
+                <w:szCs w:val="20"/>
+                <w:shd w:val="clear" w:color="auto" w:fill="FFFF00"/>
+              </w:rPr>
+              <w:t>()</w:t>
+            </w:r>
+            <w:r>
+              <w:rPr>
+                <w:rFonts w:ascii="Consolas" w:hAnsi="Consolas" w:cs="Consolas"/>
+                <w:noProof/>
                 <w:color w:val="000000"/>
                 <w:sz w:val="18"/>
                 <w:szCs w:val="20"/>
@@ -10730,31 +10938,10 @@
         <w:t>s</w:t>
       </w:r>
       <w:r>
-        <w:t xml:space="preserve"> the actual creation of the entity in the cloud. (This method could </w:t>
-      </w:r>
-      <w:r>
-        <w:t xml:space="preserve">also </w:t>
-      </w:r>
-      <w:r>
-        <w:t xml:space="preserve">return </w:t>
-      </w:r>
-      <w:r>
-        <w:t xml:space="preserve">an </w:t>
-      </w:r>
-      <w:r>
-        <w:rPr>
-          <w:i/>
-        </w:rPr>
-        <w:t>Updatable</w:t>
-      </w:r>
-      <w:r>
-        <w:t xml:space="preserve"> interface to the object - see the</w:t>
-      </w:r>
-      <w:r>
-        <w:t xml:space="preserve"> later section on cloud entity updating</w:t>
-      </w:r>
-      <w:r>
-        <w:t>)</w:t>
+        <w:t xml:space="preserve"> the actual creat</w:t>
+      </w:r>
+      <w:r>
+        <w:t>ion of the entity in the cloud.</w:t>
       </w:r>
     </w:p>
     <w:p>
@@ -10899,6 +11086,18 @@
       </w:r>
       <w:r>
         <w:t xml:space="preserve"> readable statement shown below:</w:t>
+      </w:r>
+      <w:r>
+        <w:t xml:space="preserve">  (*Note this is based on ASM </w:t>
+      </w:r>
+      <w:r>
+        <w:rPr>
+          <w:highlight w:val="yellow"/>
+        </w:rPr>
+        <w:t>– TODO: update with ARM</w:t>
+      </w:r>
+      <w:r>
+        <w:t xml:space="preserve">) </w:t>
       </w:r>
     </w:p>
     <w:p>
@@ -11014,6 +11213,16 @@
         <w:rPr>
           <w:rFonts w:ascii="Consolas" w:hAnsi="Consolas" w:cs="Consolas"/>
           <w:noProof/>
+          <w:color w:val="0000C0"/>
+          <w:sz w:val="18"/>
+          <w:szCs w:val="10"/>
+        </w:rPr>
+        <w:t>()</w:t>
+      </w:r>
+      <w:r>
+        <w:rPr>
+          <w:rFonts w:ascii="Consolas" w:hAnsi="Consolas" w:cs="Consolas"/>
+          <w:noProof/>
           <w:color w:val="000000"/>
           <w:sz w:val="18"/>
           <w:szCs w:val="10"/>
@@ -11537,6 +11746,7 @@
     </w:p>
     <w:p>
       <w:r>
+        <w:lastRenderedPageBreak/>
         <w:t xml:space="preserve">The </w:t>
       </w:r>
       <w:r>
@@ -12039,6 +12249,17 @@
               <w:rPr>
                 <w:rFonts w:ascii="Consolas" w:hAnsi="Consolas" w:cs="Consolas"/>
                 <w:noProof/>
+                <w:color w:val="0000C0"/>
+                <w:sz w:val="18"/>
+                <w:szCs w:val="10"/>
+                <w:highlight w:val="yellow"/>
+              </w:rPr>
+              <w:t>()</w:t>
+            </w:r>
+            <w:r>
+              <w:rPr>
+                <w:rFonts w:ascii="Consolas" w:hAnsi="Consolas" w:cs="Consolas"/>
+                <w:noProof/>
                 <w:color w:val="000000"/>
                 <w:sz w:val="18"/>
                 <w:szCs w:val="10"/>
@@ -12538,6 +12759,17 @@
               <w:rPr>
                 <w:rFonts w:ascii="Consolas" w:hAnsi="Consolas" w:cs="Consolas"/>
                 <w:noProof/>
+                <w:color w:val="0000C0"/>
+                <w:sz w:val="18"/>
+                <w:szCs w:val="20"/>
+                <w:highlight w:val="yellow"/>
+              </w:rPr>
+              <w:t>()</w:t>
+            </w:r>
+            <w:r>
+              <w:rPr>
+                <w:rFonts w:ascii="Consolas" w:hAnsi="Consolas" w:cs="Consolas"/>
+                <w:noProof/>
                 <w:color w:val="000000"/>
                 <w:sz w:val="18"/>
                 <w:szCs w:val="20"/>
@@ -12976,6 +13208,17 @@
               <w:rPr>
                 <w:rFonts w:ascii="Consolas" w:hAnsi="Consolas" w:cs="Consolas"/>
                 <w:noProof/>
+                <w:color w:val="0000C0"/>
+                <w:sz w:val="18"/>
+                <w:szCs w:val="20"/>
+                <w:highlight w:val="yellow"/>
+              </w:rPr>
+              <w:t>()</w:t>
+            </w:r>
+            <w:r>
+              <w:rPr>
+                <w:rFonts w:ascii="Consolas" w:hAnsi="Consolas" w:cs="Consolas"/>
+                <w:noProof/>
                 <w:color w:val="000000"/>
                 <w:sz w:val="18"/>
                 <w:szCs w:val="20"/>
@@ -13235,6 +13478,17 @@
               <w:rPr>
                 <w:rFonts w:ascii="Consolas" w:hAnsi="Consolas" w:cs="Consolas"/>
                 <w:noProof/>
+                <w:color w:val="0000C0"/>
+                <w:sz w:val="18"/>
+                <w:szCs w:val="20"/>
+                <w:highlight w:val="yellow"/>
+              </w:rPr>
+              <w:t>()</w:t>
+            </w:r>
+            <w:r>
+              <w:rPr>
+                <w:rFonts w:ascii="Consolas" w:hAnsi="Consolas" w:cs="Consolas"/>
+                <w:noProof/>
                 <w:color w:val="000000"/>
                 <w:sz w:val="18"/>
                 <w:szCs w:val="20"/>
@@ -13446,6 +13700,17 @@
               <w:rPr>
                 <w:rFonts w:ascii="Consolas" w:hAnsi="Consolas" w:cs="Consolas"/>
                 <w:noProof/>
+                <w:color w:val="0000C0"/>
+                <w:sz w:val="18"/>
+                <w:szCs w:val="20"/>
+                <w:highlight w:val="yellow"/>
+              </w:rPr>
+              <w:t>()</w:t>
+            </w:r>
+            <w:r>
+              <w:rPr>
+                <w:rFonts w:ascii="Consolas" w:hAnsi="Consolas" w:cs="Consolas"/>
+                <w:noProof/>
                 <w:color w:val="000000"/>
                 <w:sz w:val="18"/>
                 <w:szCs w:val="20"/>
@@ -13590,6 +13855,7 @@
         <w:pStyle w:val="Heading2"/>
       </w:pPr>
       <w:r>
+        <w:lastRenderedPageBreak/>
         <w:t>Reading cloud entity info</w:t>
       </w:r>
     </w:p>
@@ -13614,22 +13880,7 @@
         <w:t>String id)</w:t>
       </w:r>
       <w:r>
-        <w:t xml:space="preserve"> method, returning an </w:t>
-      </w:r>
-      <w:r>
-        <w:rPr>
-          <w:b/>
-        </w:rPr>
-        <w:t>im</w:t>
-      </w:r>
-      <w:r>
-        <w:rPr>
-          <w:b/>
-        </w:rPr>
-        <w:t>mutable</w:t>
-      </w:r>
-      <w:r>
-        <w:t xml:space="preserve"> interface exposing the information </w:t>
+        <w:t xml:space="preserve"> method, returning an interface exposing the information </w:t>
       </w:r>
       <w:r>
         <w:t xml:space="preserve">about the entity </w:t>
@@ -13638,24 +13889,10 @@
         <w:t xml:space="preserve">via </w:t>
       </w:r>
       <w:r>
-        <w:t xml:space="preserve">simple, often </w:t>
-      </w:r>
-      <w:r>
-        <w:rPr>
-          <w:rFonts w:ascii="Consolas" w:hAnsi="Consolas" w:cs="Consolas"/>
-        </w:rPr>
-        <w:t>String</w:t>
-      </w:r>
-      <w:r>
-        <w:t xml:space="preserve">-returning </w:t>
-      </w:r>
-      <w:proofErr w:type="spellStart"/>
-      <w:r>
-        <w:t>accessor</w:t>
-      </w:r>
-      <w:proofErr w:type="spellEnd"/>
-      <w:r>
-        <w:t xml:space="preserve"> </w:t>
+        <w:t xml:space="preserve">simple </w:t>
+      </w:r>
+      <w:r>
+        <w:t xml:space="preserve">accessor </w:t>
       </w:r>
       <w:r>
         <w:t xml:space="preserve">methods and a </w:t>
@@ -13671,35 +13908,6 @@
       </w:r>
       <w:r>
         <w:t>.</w:t>
-      </w:r>
-    </w:p>
-    <w:p>
-      <w:r>
-        <w:lastRenderedPageBreak/>
-        <w:t>[</w:t>
-      </w:r>
-      <w:r>
-        <w:rPr>
-          <w:i/>
-        </w:rPr>
-        <w:t>Side note</w:t>
-      </w:r>
-      <w:r>
-        <w:t xml:space="preserve">: as shown in the examples below, because the object is immutable, Java’s “get” naming convention for </w:t>
-      </w:r>
-      <w:proofErr w:type="spellStart"/>
-      <w:r>
-        <w:t>accessor</w:t>
-      </w:r>
-      <w:proofErr w:type="spellEnd"/>
-      <w:r>
-        <w:t xml:space="preserve"> </w:t>
-      </w:r>
-      <w:r>
-        <w:t>methods is not applicable, so the “get” p</w:t>
-      </w:r>
-      <w:r>
-        <w:t>refix is intentionally skipped.]</w:t>
       </w:r>
     </w:p>
     <w:p>
@@ -13818,6 +14026,17 @@
               <w:rPr>
                 <w:rFonts w:ascii="Consolas" w:hAnsi="Consolas" w:cs="Consolas"/>
                 <w:noProof/>
+                <w:color w:val="0000C0"/>
+                <w:sz w:val="18"/>
+                <w:szCs w:val="20"/>
+                <w:highlight w:val="yellow"/>
+              </w:rPr>
+              <w:t>()</w:t>
+            </w:r>
+            <w:r>
+              <w:rPr>
+                <w:rFonts w:ascii="Consolas" w:hAnsi="Consolas" w:cs="Consolas"/>
+                <w:noProof/>
                 <w:color w:val="000000"/>
                 <w:sz w:val="18"/>
                 <w:szCs w:val="20"/>
@@ -14431,6 +14650,17 @@
               <w:rPr>
                 <w:rFonts w:ascii="Consolas" w:hAnsi="Consolas" w:cs="Consolas"/>
                 <w:noProof/>
+                <w:color w:val="0000C0"/>
+                <w:sz w:val="18"/>
+                <w:szCs w:val="20"/>
+                <w:highlight w:val="yellow"/>
+              </w:rPr>
+              <w:t>()</w:t>
+            </w:r>
+            <w:r>
+              <w:rPr>
+                <w:rFonts w:ascii="Consolas" w:hAnsi="Consolas" w:cs="Consolas"/>
+                <w:noProof/>
                 <w:color w:val="000000"/>
                 <w:sz w:val="18"/>
                 <w:szCs w:val="20"/>
@@ -14940,6 +15170,17 @@
               <w:rPr>
                 <w:rFonts w:ascii="Consolas" w:hAnsi="Consolas" w:cs="Consolas"/>
                 <w:noProof/>
+                <w:color w:val="0000C0"/>
+                <w:sz w:val="18"/>
+                <w:szCs w:val="20"/>
+                <w:highlight w:val="yellow"/>
+              </w:rPr>
+              <w:t>()</w:t>
+            </w:r>
+            <w:r>
+              <w:rPr>
+                <w:rFonts w:ascii="Consolas" w:hAnsi="Consolas" w:cs="Consolas"/>
+                <w:noProof/>
                 <w:color w:val="000000"/>
                 <w:sz w:val="18"/>
                 <w:szCs w:val="20"/>
@@ -15446,6 +15687,17 @@
                 <w:highlight w:val="yellow"/>
               </w:rPr>
               <w:t>osImages</w:t>
+            </w:r>
+            <w:r>
+              <w:rPr>
+                <w:rFonts w:ascii="Consolas" w:hAnsi="Consolas" w:cs="Consolas"/>
+                <w:noProof/>
+                <w:color w:val="0000C0"/>
+                <w:sz w:val="18"/>
+                <w:szCs w:val="20"/>
+                <w:highlight w:val="yellow"/>
+              </w:rPr>
+              <w:t>()</w:t>
             </w:r>
             <w:r>
               <w:rPr>
@@ -16043,8 +16295,8 @@
         <w:tblLook w:val="04A0" w:firstRow="1" w:lastRow="0" w:firstColumn="1" w:lastColumn="0" w:noHBand="0" w:noVBand="1"/>
       </w:tblPr>
       <w:tblGrid>
-        <w:gridCol w:w="4589"/>
-        <w:gridCol w:w="4761"/>
+        <w:gridCol w:w="4579"/>
+        <w:gridCol w:w="4771"/>
       </w:tblGrid>
       <w:tr>
         <w:tc>
@@ -16112,6 +16364,17 @@
                 <w:highlight w:val="yellow"/>
               </w:rPr>
               <w:t>cloudServices</w:t>
+            </w:r>
+            <w:r>
+              <w:rPr>
+                <w:rFonts w:ascii="Consolas" w:hAnsi="Consolas" w:cs="Consolas"/>
+                <w:noProof/>
+                <w:color w:val="0000C0"/>
+                <w:sz w:val="18"/>
+                <w:szCs w:val="20"/>
+                <w:highlight w:val="yellow"/>
+              </w:rPr>
+              <w:t>()</w:t>
             </w:r>
             <w:r>
               <w:rPr>
@@ -16420,6 +16683,17 @@
                 <w:shd w:val="clear" w:color="auto" w:fill="FFFF00"/>
               </w:rPr>
               <w:t>storageAccounts</w:t>
+            </w:r>
+            <w:r>
+              <w:rPr>
+                <w:rFonts w:ascii="Consolas" w:hAnsi="Consolas" w:cs="Consolas"/>
+                <w:noProof/>
+                <w:color w:val="0000C0"/>
+                <w:sz w:val="18"/>
+                <w:szCs w:val="20"/>
+                <w:shd w:val="clear" w:color="auto" w:fill="FFFF00"/>
+              </w:rPr>
+              <w:t>()</w:t>
             </w:r>
             <w:r>
               <w:rPr>
@@ -16905,8 +17179,8 @@
         <w:tblLook w:val="04A0" w:firstRow="1" w:lastRow="0" w:firstColumn="1" w:lastColumn="0" w:noHBand="0" w:noVBand="1"/>
       </w:tblPr>
       <w:tblGrid>
-        <w:gridCol w:w="4584"/>
-        <w:gridCol w:w="4766"/>
+        <w:gridCol w:w="4574"/>
+        <w:gridCol w:w="4776"/>
       </w:tblGrid>
       <w:tr>
         <w:tc>
@@ -16970,6 +17244,16 @@
                 <w:szCs w:val="20"/>
               </w:rPr>
               <w:t>networks</w:t>
+            </w:r>
+            <w:r>
+              <w:rPr>
+                <w:rFonts w:ascii="Consolas" w:hAnsi="Consolas" w:cs="Consolas"/>
+                <w:noProof/>
+                <w:color w:val="0000C0"/>
+                <w:sz w:val="18"/>
+                <w:szCs w:val="20"/>
+              </w:rPr>
+              <w:t>()</w:t>
             </w:r>
             <w:r>
               <w:rPr>
@@ -17102,6 +17386,16 @@
               <w:rPr>
                 <w:rFonts w:ascii="Consolas" w:hAnsi="Consolas" w:cs="Consolas"/>
                 <w:noProof/>
+                <w:color w:val="0000C0"/>
+                <w:sz w:val="18"/>
+                <w:szCs w:val="20"/>
+              </w:rPr>
+              <w:t>()</w:t>
+            </w:r>
+            <w:r>
+              <w:rPr>
+                <w:rFonts w:ascii="Consolas" w:hAnsi="Consolas" w:cs="Consolas"/>
+                <w:noProof/>
                 <w:color w:val="000000"/>
                 <w:sz w:val="18"/>
                 <w:szCs w:val="20"/>
@@ -17235,6 +17529,16 @@
               <w:rPr>
                 <w:rFonts w:ascii="Consolas" w:hAnsi="Consolas" w:cs="Consolas"/>
                 <w:noProof/>
+                <w:color w:val="0000C0"/>
+                <w:sz w:val="18"/>
+                <w:szCs w:val="20"/>
+              </w:rPr>
+              <w:t>()</w:t>
+            </w:r>
+            <w:r>
+              <w:rPr>
+                <w:rFonts w:ascii="Consolas" w:hAnsi="Consolas" w:cs="Consolas"/>
+                <w:noProof/>
                 <w:color w:val="000000"/>
                 <w:sz w:val="18"/>
                 <w:szCs w:val="20"/>
@@ -17606,7 +17910,13 @@
         <w:t>optional</w:t>
       </w:r>
       <w:r>
-        <w:t xml:space="preserve"> “with” setters. This is the approach I pursued in the proof of concept.</w:t>
+        <w:t xml:space="preserve"> “with” setters. This is the approach pursued in the </w:t>
+      </w:r>
+      <w:r>
+        <w:t xml:space="preserve">existing </w:t>
+      </w:r>
+      <w:r>
+        <w:t>proof of concept.</w:t>
       </w:r>
     </w:p>
     <w:p>
@@ -17945,7 +18255,13 @@
         <w:t>Side note</w:t>
       </w:r>
       <w:r>
-        <w:t xml:space="preserve">: for that matter, my proof of concept has only one class implementation per type of cloud entity  - e.g. </w:t>
+        <w:t xml:space="preserve">: for that matter, </w:t>
+      </w:r>
+      <w:r>
+        <w:t>the existing</w:t>
+      </w:r>
+      <w:r>
+        <w:t xml:space="preserve"> proof of concept has only one class implementation per type of cloud entity  - e.g. </w:t>
       </w:r>
       <w:proofErr w:type="spellStart"/>
       <w:r>
@@ -18606,7 +18922,10 @@
         <w:t xml:space="preserve">and succinct API, for at least some key API scenarios (I do not consider it a must-have goal to expose all Azure functionality in this layer). </w:t>
       </w:r>
       <w:r>
-        <w:t>My prototype is implemented on the existing Azure SDK for Java.</w:t>
+        <w:t xml:space="preserve">The </w:t>
+      </w:r>
+      <w:r>
+        <w:t>prototype is implemented on the existing Azure SDK for Java.</w:t>
       </w:r>
     </w:p>
     <w:p>
@@ -18851,7 +19170,19 @@
         <w:t xml:space="preserve">inherent </w:t>
       </w:r>
       <w:r>
-        <w:t>structure - we wouldn’t be able to create the kind of short “Getting Started” tutorial that AWS has today. Even it was well written – it would still look like an unwieldy behemoth, simply because of the current API design.</w:t>
+        <w:t xml:space="preserve">structure - we wouldn’t be able to create the kind of short “Getting Started” tutorial that AWS has today. Even </w:t>
+      </w:r>
+      <w:r>
+        <w:t xml:space="preserve">the tutorial were </w:t>
+      </w:r>
+      <w:r>
+        <w:t xml:space="preserve">well written – it would still </w:t>
+      </w:r>
+      <w:r>
+        <w:t xml:space="preserve">be an </w:t>
+      </w:r>
+      <w:r>
+        <w:t>unwieldy behemoth, simply because of the current API design.</w:t>
       </w:r>
       <w:r>
         <w:t xml:space="preserve"> </w:t>
@@ -18947,7 +19278,7 @@
         <w:t xml:space="preserve">just use </w:t>
       </w:r>
       <w:r>
-        <w:t xml:space="preserve">my </w:t>
+        <w:t xml:space="preserve">the </w:t>
       </w:r>
       <w:r>
         <w:t>“shortcuts” library itself</w:t>
@@ -19011,12 +19342,17 @@
       </w:r>
     </w:p>
     <w:p>
+      <w:pPr>
+        <w:rPr>
+          <w:color w:val="1F497D"/>
+        </w:rPr>
+      </w:pPr>
       <w:hyperlink r:id="rId10" w:history="1">
         <w:r>
           <w:rPr>
             <w:rStyle w:val="Hyperlink"/>
           </w:rPr>
-          <w:t>https://marcins.blob.core.windows.net/sdkpoc/AzureAPIJavaPoC.jar</w:t>
+          <w:t>https://github.com/Microsoft/azure-shortcuts-for-java</w:t>
         </w:r>
       </w:hyperlink>
     </w:p>
@@ -19070,10 +19406,7 @@
         <w:rPr>
           <w:b/>
         </w:rPr>
-        <w:t>Azure account and a PUBLISHSETTINGS</w:t>
-      </w:r>
-      <w:r>
-        <w:t xml:space="preserve"> file for it</w:t>
+        <w:t xml:space="preserve">Azure account </w:t>
       </w:r>
     </w:p>
     <w:p>
@@ -19088,7 +19421,19 @@
         <w:rPr>
           <w:b/>
         </w:rPr>
-        <w:t>Azure Libraries for Java v0.7.0</w:t>
+        <w:t>Azure Libraries for Java v0.</w:t>
+      </w:r>
+      <w:r>
+        <w:rPr>
+          <w:b/>
+        </w:rPr>
+        <w:t>9</w:t>
+      </w:r>
+      <w:r>
+        <w:rPr>
+          <w:b/>
+        </w:rPr>
+        <w:t>.0</w:t>
       </w:r>
       <w:r>
         <w:t xml:space="preserve"> or above, including all its dependencies</w:t>
@@ -19148,8 +19493,54 @@
       </w:r>
     </w:p>
     <w:p>
+      <w:pPr>
+        <w:rPr>
+          <w:b/>
+          <w:i/>
+        </w:rPr>
+      </w:pPr>
+      <w:r>
+        <w:rPr>
+          <w:b/>
+          <w:i/>
+        </w:rPr>
+        <w:t xml:space="preserve">NOTE: The project’s </w:t>
+      </w:r>
+      <w:hyperlink r:id="rId12" w:history="1">
+        <w:r>
+          <w:rPr>
+            <w:rStyle w:val="Hyperlink"/>
+            <w:b/>
+            <w:i/>
+          </w:rPr>
+          <w:t>README.md</w:t>
+        </w:r>
+      </w:hyperlink>
       <w:bookmarkStart w:id="0" w:name="_GoBack"/>
       <w:bookmarkEnd w:id="0"/>
+      <w:r>
+        <w:rPr>
+          <w:b/>
+          <w:i/>
+        </w:rPr>
+        <w:t xml:space="preserve"> is much more </w:t>
+      </w:r>
+      <w:proofErr w:type="spellStart"/>
+      <w:r>
+        <w:rPr>
+          <w:b/>
+          <w:i/>
+        </w:rPr>
+        <w:t>upto</w:t>
+      </w:r>
+      <w:proofErr w:type="spellEnd"/>
+      <w:r>
+        <w:rPr>
+          <w:b/>
+          <w:i/>
+        </w:rPr>
+        <w:t xml:space="preserve"> date than this document.</w:t>
+      </w:r>
     </w:p>
     <w:sectPr>
       <w:pgSz w:w="12240" w:h="15840"/>

</xml_diff>